<commit_message>
Inventory fixes and docx supplement
</commit_message>
<xml_diff>
--- a/ШколаПроект.docx
+++ b/ШколаПроект.docx
@@ -571,6 +571,249 @@
     <w:p>
       <w:pPr>
         <w:pStyle w:val="Normal"/>
+      </w:pPr>
+    </w:p>
+    <w:p>
+      <w:pPr>
+        <w:pStyle w:val="Normal"/>
+      </w:pPr>
+    </w:p>
+    <w:p>
+      <w:pPr>
+        <w:pStyle w:val="Normal"/>
+      </w:pPr>
+      <w:r>
+        <w:rPr/>
+        <w:t>Ссылки:</w:t>
+      </w:r>
+    </w:p>
+    <w:p>
+      <w:pPr>
+        <w:pStyle w:val="Normal"/>
+        <w:ind w:firstLine="708"/>
+      </w:pPr>
+      <w:r>
+        <w:rPr/>
+        <w:t>Источники:</w:t>
+      </w:r>
+    </w:p>
+    <w:p>
+      <w:pPr>
+        <w:pStyle w:val="Normal"/>
+        <w:ind w:firstLine="708"/>
+      </w:pPr>
+      <w:hyperlink r:id="R1013af1b0bca4566">
+        <w:r>
+          <w:rPr>
+            <w:rStyle w:val="Hyperlink"/>
+            <w:rFonts w:ascii="Calibri" w:hAnsi="Calibri" w:eastAsia="Calibri" w:cs="Calibri"/>
+            <w:noProof w:val="0"/>
+            <w:sz w:val="22"/>
+            <w:szCs w:val="22"/>
+            <w:lang w:val="ru-RU"/>
+          </w:rPr>
+          <w:t>https://newzoo.com/</w:t>
+        </w:r>
+      </w:hyperlink>
+    </w:p>
+    <w:p>
+      <w:pPr>
+        <w:pStyle w:val="Normal"/>
+        <w:ind w:firstLine="708"/>
+      </w:pPr>
+      <w:hyperlink r:id="R6a8bd7eaf7cd4c9d">
+        <w:r>
+          <w:rPr>
+            <w:rStyle w:val="Hyperlink"/>
+            <w:rFonts w:ascii="Calibri" w:hAnsi="Calibri" w:eastAsia="Calibri" w:cs="Calibri"/>
+            <w:noProof w:val="0"/>
+            <w:sz w:val="22"/>
+            <w:szCs w:val="22"/>
+            <w:lang w:val="ru-RU"/>
+          </w:rPr>
+          <w:t>http://security.mosmetod.ru/internet-zavisimosti/83-analiz-rynka-igr-v-rossii-i-mire</w:t>
+        </w:r>
+      </w:hyperlink>
+    </w:p>
+    <w:p>
+      <w:pPr>
+        <w:pStyle w:val="Normal"/>
+        <w:ind w:firstLine="708"/>
+      </w:pPr>
+      <w:hyperlink r:id="R2e3a36fc13c44ebc">
+        <w:r>
+          <w:rPr>
+            <w:rStyle w:val="Hyperlink"/>
+            <w:rFonts w:ascii="Calibri" w:hAnsi="Calibri" w:eastAsia="Calibri" w:cs="Calibri"/>
+            <w:noProof w:val="0"/>
+            <w:sz w:val="22"/>
+            <w:szCs w:val="22"/>
+            <w:lang w:val="ru-RU"/>
+          </w:rPr>
+          <w:t>https://ru.wikipedia.org/wiki/%D0%98%D0%BD%D0%B4%D1%83%D1%81%D1%82%D1%80%D0%B8%D1%8F_%D0%BA%D0%BE%D0%BC%D0%BF%D1%8C%D1%8E%D1%82%D0%B5%D1%80%D0%BD%D1%8B%D1%85_%D0%B8%D0%B3%D1%80</w:t>
+        </w:r>
+      </w:hyperlink>
+    </w:p>
+    <w:p>
+      <w:pPr>
+        <w:pStyle w:val="Normal"/>
+        <w:ind w:firstLine="708"/>
+      </w:pPr>
+      <w:hyperlink r:id="Rc88c3bf318d7447c">
+        <w:r>
+          <w:rPr>
+            <w:rStyle w:val="Hyperlink"/>
+            <w:rFonts w:ascii="Calibri" w:hAnsi="Calibri" w:eastAsia="Calibri" w:cs="Calibri"/>
+            <w:noProof w:val="0"/>
+            <w:sz w:val="22"/>
+            <w:szCs w:val="22"/>
+            <w:lang w:val="ru-RU"/>
+          </w:rPr>
+          <w:t>https://app2top.ru/industry/mirovoj-ry-nok-igr-zarabotaet-137-9-mlrd-za-2018-god-120106.html</w:t>
+        </w:r>
+      </w:hyperlink>
+    </w:p>
+    <w:p>
+      <w:pPr>
+        <w:pStyle w:val="Normal"/>
+        <w:ind w:firstLine="708"/>
+      </w:pPr>
+      <w:hyperlink r:id="R7fe21a7cfe904033">
+        <w:r>
+          <w:rPr>
+            <w:rStyle w:val="Hyperlink"/>
+            <w:rFonts w:ascii="Calibri" w:hAnsi="Calibri" w:eastAsia="Calibri" w:cs="Calibri"/>
+            <w:noProof w:val="0"/>
+            <w:sz w:val="22"/>
+            <w:szCs w:val="22"/>
+            <w:lang w:val="ru-RU"/>
+          </w:rPr>
+          <w:t>https://plus.rbc.ru/news/5bb572797a8aa90ae8e15656</w:t>
+        </w:r>
+      </w:hyperlink>
+    </w:p>
+    <w:p>
+      <w:pPr>
+        <w:pStyle w:val="Normal"/>
+        <w:ind w:firstLine="708"/>
+        <w:rPr>
+          <w:rFonts w:ascii="Calibri" w:hAnsi="Calibri" w:eastAsia="Calibri" w:cs="Calibri"/>
+          <w:noProof w:val="0"/>
+          <w:sz w:val="22"/>
+          <w:szCs w:val="22"/>
+          <w:lang w:val="ru-RU"/>
+        </w:rPr>
+      </w:pPr>
+    </w:p>
+    <w:p>
+      <w:pPr>
+        <w:pStyle w:val="Normal"/>
+        <w:ind w:firstLine="708"/>
+      </w:pPr>
+    </w:p>
+    <w:p>
+      <w:pPr>
+        <w:pStyle w:val="Normal"/>
+        <w:ind w:firstLine="708"/>
+      </w:pPr>
+      <w:r>
+        <w:rPr/>
+        <w:t>Обучение:</w:t>
+      </w:r>
+    </w:p>
+    <w:p>
+      <w:pPr>
+        <w:pStyle w:val="Normal"/>
+        <w:ind w:left="708" w:firstLine="708"/>
+      </w:pPr>
+      <w:hyperlink r:id="R028deece16264be4">
+        <w:r>
+          <w:rPr>
+            <w:rStyle w:val="Hyperlink"/>
+            <w:rFonts w:ascii="Calibri" w:hAnsi="Calibri" w:eastAsia="Calibri" w:cs="Calibri"/>
+            <w:noProof w:val="0"/>
+            <w:sz w:val="22"/>
+            <w:szCs w:val="22"/>
+            <w:lang w:val="ru-RU"/>
+          </w:rPr>
+          <w:t>https://habr.com/ru/post/346498/</w:t>
+        </w:r>
+      </w:hyperlink>
+    </w:p>
+    <w:p>
+      <w:pPr>
+        <w:pStyle w:val="Normal"/>
+        <w:ind w:left="708" w:firstLine="708"/>
+      </w:pPr>
+      <w:hyperlink w:anchor="Graphical_User_Interface" r:id="R35f512f5c8904a99">
+        <w:r>
+          <w:rPr>
+            <w:rStyle w:val="Hyperlink"/>
+            <w:rFonts w:ascii="Calibri" w:hAnsi="Calibri" w:eastAsia="Calibri" w:cs="Calibri"/>
+            <w:noProof w:val="0"/>
+            <w:sz w:val="22"/>
+            <w:szCs w:val="22"/>
+            <w:lang w:val="ru-RU"/>
+          </w:rPr>
+          <w:t>https://wiki.unrealengine.com/C%2B%2B_Inventory#Graphical_User_Interface</w:t>
+        </w:r>
+      </w:hyperlink>
+    </w:p>
+    <w:p>
+      <w:pPr>
+        <w:pStyle w:val="Normal"/>
+        <w:ind w:left="708" w:firstLine="708"/>
+      </w:pPr>
+      <w:hyperlink r:id="Rb938a7ee4f3f4cad">
+        <w:r>
+          <w:rPr>
+            <w:rStyle w:val="Hyperlink"/>
+            <w:rFonts w:ascii="Calibri" w:hAnsi="Calibri" w:eastAsia="Calibri" w:cs="Calibri"/>
+            <w:noProof w:val="0"/>
+            <w:sz w:val="22"/>
+            <w:szCs w:val="22"/>
+            <w:lang w:val="ru-RU"/>
+          </w:rPr>
+          <w:t>https://www.tomlooman.com/tutorial-multiplayer-supported-usableactor-system-in-blueprint/</w:t>
+        </w:r>
+      </w:hyperlink>
+    </w:p>
+    <w:p>
+      <w:pPr>
+        <w:pStyle w:val="Normal"/>
+        <w:ind w:left="708" w:firstLine="708"/>
+      </w:pPr>
+      <w:hyperlink r:id="Rf39f6ce1ebb442e7">
+        <w:r>
+          <w:rPr>
+            <w:rStyle w:val="Hyperlink"/>
+            <w:rFonts w:ascii="Calibri" w:hAnsi="Calibri" w:eastAsia="Calibri" w:cs="Calibri"/>
+            <w:noProof w:val="0"/>
+            <w:sz w:val="22"/>
+            <w:szCs w:val="22"/>
+            <w:lang w:val="ru-RU"/>
+          </w:rPr>
+          <w:t>https://www.udemy.com/unrealcourse/learn/lecture/5352364</w:t>
+        </w:r>
+      </w:hyperlink>
+    </w:p>
+    <w:p>
+      <w:pPr>
+        <w:pStyle w:val="Normal"/>
+        <w:ind w:left="708" w:firstLine="708"/>
+        <w:rPr>
+          <w:rFonts w:ascii="Calibri" w:hAnsi="Calibri" w:eastAsia="Calibri" w:cs="Calibri"/>
+          <w:noProof w:val="0"/>
+          <w:sz w:val="22"/>
+          <w:szCs w:val="22"/>
+          <w:lang w:val="ru-RU"/>
+        </w:rPr>
+      </w:pPr>
+    </w:p>
+    <w:p>
+      <w:pPr>
+        <w:pStyle w:val="Normal"/>
+        <w:ind w:firstLine="708"/>
       </w:pPr>
     </w:p>
     <w:sectPr>

</xml_diff>